<commit_message>
Revert "Merge branch 'master' of https://github.com/ateuchtmann/259035_SoftEngPR"
This reverts commit c95e29ee61fc9859d877c7e7d1e0cb8b2c6b21db, reversing
changes made to d3a44c1f2623c212de4cb6fb69ae0333547f4902.
</commit_message>
<xml_diff>
--- a/Dokumente/Systemdokumentation/Systemdokumentation.docx
+++ b/Dokumente/Systemdokumentation/Systemdokumentation.docx
@@ -556,7 +556,15 @@
         <w:pStyle w:val="Textkrper"/>
       </w:pPr>
       <w:r>
-        <w:t>Template Revision: 7.0 DE (asciidoc-based), January 2017</w:t>
+        <w:t>Template Revision: 7.0 DE (</w:t>
+      </w:r>
+      <w:proofErr w:type="spellStart"/>
+      <w:r>
+        <w:t>asciidoc</w:t>
+      </w:r>
+      <w:proofErr w:type="spellEnd"/>
+      <w:r>
+        <w:t>-based), January 2017</w:t>
       </w:r>
     </w:p>
     <w:p>
@@ -575,7 +583,15 @@
         </w:r>
       </w:hyperlink>
       <w:r>
-        <w:t>. Created by Dr. Peter Hruschka &amp; Dr. Gernot Starke.</w:t>
+        <w:t xml:space="preserve">. Created by Dr. Peter </w:t>
+      </w:r>
+      <w:proofErr w:type="spellStart"/>
+      <w:r>
+        <w:t>Hruschka</w:t>
+      </w:r>
+      <w:proofErr w:type="spellEnd"/>
+      <w:r>
+        <w:t xml:space="preserve"> &amp; Dr. Gernot Starke.</w:t>
       </w:r>
       <w:r>
         <w:rPr>
@@ -2736,7 +2752,15 @@
         </w:numPr>
       </w:pPr>
       <w:r>
-        <w:t>Export (.csv, JSON)</w:t>
+        <w:t>Export (.</w:t>
+      </w:r>
+      <w:proofErr w:type="spellStart"/>
+      <w:r>
+        <w:t>csv</w:t>
+      </w:r>
+      <w:proofErr w:type="spellEnd"/>
+      <w:r>
+        <w:t>, JSON)</w:t>
       </w:r>
     </w:p>
     <w:p/>
@@ -3013,13 +3037,7 @@
           </w:tcPr>
           <w:p>
             <w:r>
-              <w:t xml:space="preserve">Die App arbeitet stabil, sprich sie liefert die Ergebnisse, welche der Benutzer </w:t>
-            </w:r>
-            <w:r>
-              <w:t xml:space="preserve">, in Form von Erwartungen </w:t>
-            </w:r>
-            <w:r>
-              <w:t>an sie stellt. Fehlerhafte Ausgaben sollten soweit eliminiert werden, sodass die Benutzung durch den Anwender reibungslos erfolgen kann.</w:t>
+              <w:t>Die App arbeitet stabil, sprich sie liefert die Ergebnisse, welche der Benutzer an sie stellt. Fehlerhafte Ausgaben sollten soweit eliminiert werden, sodass die Benutzung durch den Anwender reibungslos erfolgen kann.</w:t>
             </w:r>
           </w:p>
         </w:tc>
@@ -3041,7 +3059,10 @@
           </w:tcPr>
           <w:p>
             <w:r>
-              <w:t>Ist Teil des Qualitätsziels „Effizienz“. Der Code sollte schlank sein, lösungsorientiert und effizient arbeiten. Redundanzen im Code sollen weitestgehend, soweit möglich, entfernt werden.</w:t>
+              <w:t xml:space="preserve">Ist Teil des Qualitätsziels „Effizienz“. </w:t>
+            </w:r>
+            <w:r>
+              <w:t>Der Code sollte schlank sein, lösungsorientiert und effizient arbeiten. Redundanzen im Code sollen weitestgehend, soweit möglich, entfernt werden.</w:t>
             </w:r>
           </w:p>
         </w:tc>
@@ -3343,18 +3364,6 @@
               <w:t>, um Fehler frühzeitig zu erkennen und um gegensteuern zu können</w:t>
             </w:r>
           </w:p>
-          <w:p>
-            <w:pPr>
-              <w:pStyle w:val="Listenabsatz"/>
-              <w:numPr>
-                <w:ilvl w:val="0"/>
-                <w:numId w:val="36"/>
-              </w:numPr>
-            </w:pPr>
-            <w:r>
-              <w:t>Erzeugung einer fehlerfreien App</w:t>
-            </w:r>
-          </w:p>
         </w:tc>
       </w:tr>
       <w:tr>
@@ -3687,16 +3696,18 @@
         </w:numPr>
         <w:ind w:left="425"/>
       </w:pPr>
+      <w:bookmarkStart w:id="9" w:name="_GoBack"/>
+      <w:bookmarkEnd w:id="9"/>
     </w:p>
     <w:p>
       <w:pPr>
         <w:pStyle w:val="berschrift1"/>
       </w:pPr>
-      <w:bookmarkStart w:id="9" w:name="_Toc514874040"/>
+      <w:bookmarkStart w:id="10" w:name="_Toc514874040"/>
       <w:r>
         <w:t>Randbedingungen</w:t>
       </w:r>
-      <w:bookmarkEnd w:id="9"/>
+      <w:bookmarkEnd w:id="10"/>
     </w:p>
     <w:p>
       <w:r>
@@ -3985,9 +3996,11 @@
             <w:r>
               <w:t>(</w:t>
             </w:r>
+            <w:proofErr w:type="spellStart"/>
             <w:r>
               <w:t>my</w:t>
             </w:r>
+            <w:proofErr w:type="spellEnd"/>
             <w:r>
               <w:t>)</w:t>
             </w:r>
@@ -4010,196 +4023,135 @@
       <w:pPr>
         <w:pStyle w:val="berschrift1"/>
       </w:pPr>
-      <w:bookmarkStart w:id="10" w:name="_Toc514874041"/>
+      <w:bookmarkStart w:id="11" w:name="_Toc514874041"/>
       <w:r>
         <w:lastRenderedPageBreak/>
         <w:t>Kontextabgrenzung</w:t>
       </w:r>
-      <w:bookmarkEnd w:id="10"/>
+      <w:bookmarkEnd w:id="11"/>
     </w:p>
     <w:p/>
     <w:p>
       <w:pPr>
         <w:pStyle w:val="berschrift2"/>
       </w:pPr>
-      <w:bookmarkStart w:id="11" w:name="_Toc514874042"/>
+      <w:bookmarkStart w:id="12" w:name="_Toc514874042"/>
       <w:r>
         <w:t>Fachlicher Kontext</w:t>
-      </w:r>
-      <w:bookmarkEnd w:id="11"/>
-    </w:p>
-    <w:p>
-      <w:r>
-        <w:t>// Kommunikationspartner (Nutzer, Schnittstellen)</w:t>
-      </w:r>
-    </w:p>
-    <w:p>
-      <w:pPr>
-        <w:pStyle w:val="berschrift2"/>
-      </w:pPr>
-      <w:bookmarkStart w:id="12" w:name="_Toc514874043"/>
-      <w:r>
-        <w:t>Technischer Kontext</w:t>
       </w:r>
       <w:bookmarkEnd w:id="12"/>
     </w:p>
+    <w:p/>
     <w:p>
-      <w:r>
-        <w:t>// technische Schnittstellten</w:t>
-      </w:r>
-    </w:p>
-    <w:p>
-      <w:pPr>
-        <w:pStyle w:val="berschrift1"/>
-      </w:pPr>
-      <w:bookmarkStart w:id="13" w:name="_Toc514874044"/>
-      <w:r>
-        <w:t>Lösungsstrategie</w:t>
+      <w:pPr>
+        <w:pStyle w:val="berschrift2"/>
+      </w:pPr>
+      <w:bookmarkStart w:id="13" w:name="_Toc514874043"/>
+      <w:r>
+        <w:t>Technischer Kontext</w:t>
       </w:r>
       <w:bookmarkEnd w:id="13"/>
     </w:p>
+    <w:p/>
     <w:p>
-      <w:r>
-        <w:t xml:space="preserve">// </w:t>
-      </w:r>
-      <w:r>
-        <w:t>Entscheidungen, Entwurf, Architektur</w:t>
-      </w:r>
-    </w:p>
-    <w:p>
       <w:pPr>
         <w:pStyle w:val="berschrift1"/>
       </w:pPr>
-      <w:bookmarkStart w:id="14" w:name="_Toc514874045"/>
-      <w:r>
-        <w:t>Bausteinsicht</w:t>
+      <w:bookmarkStart w:id="14" w:name="_Toc514874044"/>
+      <w:r>
+        <w:t>Lösungsstrategie</w:t>
       </w:r>
       <w:bookmarkEnd w:id="14"/>
     </w:p>
+    <w:p/>
     <w:p>
-      <w:r>
-        <w:t>//</w:t>
-      </w:r>
-      <w:r>
-        <w:t xml:space="preserve"> Grundriss der Software</w:t>
-      </w:r>
-    </w:p>
-    <w:p>
-      <w:pPr>
-        <w:pStyle w:val="berschrift2"/>
-      </w:pPr>
-      <w:bookmarkStart w:id="15" w:name="_Toc514874046"/>
-      <w:r>
-        <w:t>Whitebox Gesamtsystem</w:t>
+      <w:pPr>
+        <w:pStyle w:val="berschrift1"/>
+      </w:pPr>
+      <w:bookmarkStart w:id="15" w:name="_Toc514874045"/>
+      <w:r>
+        <w:t>Bausteinsicht</w:t>
       </w:r>
       <w:bookmarkEnd w:id="15"/>
     </w:p>
+    <w:p/>
     <w:p>
-      <w:r>
-        <w:t xml:space="preserve">// Zerlegung des Gesamtsystems in </w:t>
-      </w:r>
-      <w:r>
-        <w:t>Bausteine (z.B.: Daten, Views, …)</w:t>
-      </w:r>
-    </w:p>
-    <w:p>
-      <w:pPr>
-        <w:pStyle w:val="berschrift1"/>
-      </w:pPr>
-      <w:bookmarkStart w:id="16" w:name="_Toc514874047"/>
-      <w:r>
-        <w:t>Laufzeitsicht</w:t>
+      <w:pPr>
+        <w:pStyle w:val="berschrift2"/>
+      </w:pPr>
+      <w:bookmarkStart w:id="16" w:name="_Toc514874046"/>
+      <w:r>
+        <w:t>Whitebox Gesamtsystem</w:t>
       </w:r>
       <w:bookmarkEnd w:id="16"/>
     </w:p>
+    <w:p/>
     <w:p>
-      <w:r>
-        <w:t>// Arbeit der Bausteine zur Laufzeit</w:t>
-      </w:r>
-      <w:r>
-        <w:t xml:space="preserve"> (Szenarien)</w:t>
-      </w:r>
-    </w:p>
-    <w:p>
       <w:pPr>
         <w:pStyle w:val="berschrift1"/>
       </w:pPr>
-      <w:bookmarkStart w:id="17" w:name="_Toc514874048"/>
-      <w:r>
-        <w:t>Verteilungssicht</w:t>
+      <w:bookmarkStart w:id="17" w:name="_Toc514874047"/>
+      <w:r>
+        <w:t>Laufzeitsicht</w:t>
       </w:r>
       <w:bookmarkEnd w:id="17"/>
     </w:p>
+    <w:p/>
     <w:p>
-      <w:r>
-        <w:t>// Verteilung der Bausteine auf Infrastrukturen (lokal, Datenbank, …)</w:t>
-      </w:r>
-    </w:p>
-    <w:p>
       <w:pPr>
         <w:pStyle w:val="berschrift1"/>
       </w:pPr>
-      <w:bookmarkStart w:id="18" w:name="_Toc514874049"/>
-      <w:r>
-        <w:t>Querschnittliche Konzepte</w:t>
+      <w:bookmarkStart w:id="18" w:name="_Toc514874048"/>
+      <w:r>
+        <w:t>Verteilungssicht</w:t>
       </w:r>
       <w:bookmarkEnd w:id="18"/>
     </w:p>
+    <w:p/>
     <w:p>
-      <w:r>
-        <w:t>// übergreifende Regelungen, Prinzipien (Richtlinien)</w:t>
-      </w:r>
-    </w:p>
-    <w:p>
       <w:pPr>
         <w:pStyle w:val="berschrift1"/>
       </w:pPr>
-      <w:bookmarkStart w:id="19" w:name="_Toc514874050"/>
-      <w:r>
-        <w:t>Entwurfsentscheidungen</w:t>
+      <w:bookmarkStart w:id="19" w:name="_Toc514874049"/>
+      <w:r>
+        <w:t>Querschnittliche Konzepte</w:t>
       </w:r>
       <w:bookmarkEnd w:id="19"/>
     </w:p>
+    <w:p/>
     <w:p>
-      <w:r>
-        <w:t>// siehe #4, Beschreibung der Auswahlkriterien für eine Strategie</w:t>
-      </w:r>
-    </w:p>
-    <w:p>
       <w:pPr>
         <w:pStyle w:val="berschrift1"/>
       </w:pPr>
-      <w:bookmarkStart w:id="20" w:name="_Toc514874051"/>
-      <w:r>
-        <w:t>Qualitätsanforderungen</w:t>
+      <w:bookmarkStart w:id="20" w:name="_Toc514874050"/>
+      <w:r>
+        <w:t>Entwurfsentscheidungen</w:t>
       </w:r>
       <w:bookmarkEnd w:id="20"/>
     </w:p>
+    <w:p/>
     <w:p>
-      <w:r>
-        <w:t>// Erweiterung von #1.3</w:t>
-      </w:r>
-    </w:p>
-    <w:p>
       <w:pPr>
         <w:pStyle w:val="berschrift1"/>
       </w:pPr>
-      <w:bookmarkStart w:id="21" w:name="_Toc514874052"/>
-      <w:r>
-        <w:t>Risiken und technische Schulden</w:t>
+      <w:bookmarkStart w:id="21" w:name="_Toc514874051"/>
+      <w:r>
+        <w:t>Qualitätsanforderungen</w:t>
       </w:r>
       <w:bookmarkEnd w:id="21"/>
     </w:p>
+    <w:p/>
     <w:p>
-      <w:r>
-        <w:t xml:space="preserve">// </w:t>
-      </w:r>
-      <w:r>
-        <w:t>Liste von Risiken und Bewertung derer</w:t>
-      </w:r>
-      <w:bookmarkStart w:id="22" w:name="_GoBack"/>
+      <w:pPr>
+        <w:pStyle w:val="berschrift1"/>
+      </w:pPr>
+      <w:bookmarkStart w:id="22" w:name="_Toc514874052"/>
+      <w:r>
+        <w:t>Risiken und technische Schulden</w:t>
+      </w:r>
       <w:bookmarkEnd w:id="22"/>
     </w:p>
+    <w:p/>
     <w:p/>
     <w:p/>
     <w:p>
@@ -4439,8 +4391,13 @@
           </w:tcPr>
           <w:p>
             <w:r>
-              <w:t>.csv</w:t>
-            </w:r>
+              <w:t>.</w:t>
+            </w:r>
+            <w:proofErr w:type="spellStart"/>
+            <w:r>
+              <w:t>csv</w:t>
+            </w:r>
+            <w:proofErr w:type="spellEnd"/>
           </w:p>
         </w:tc>
         <w:tc>
@@ -4448,9 +4405,19 @@
             <w:tcW w:w="4984" w:type="dxa"/>
           </w:tcPr>
           <w:p>
-            <w:r>
-              <w:t>Comma-separated values</w:t>
-            </w:r>
+            <w:proofErr w:type="spellStart"/>
+            <w:r>
+              <w:t>Comma-separated</w:t>
+            </w:r>
+            <w:proofErr w:type="spellEnd"/>
+            <w:r>
+              <w:t xml:space="preserve"> </w:t>
+            </w:r>
+            <w:proofErr w:type="spellStart"/>
+            <w:r>
+              <w:t>values</w:t>
+            </w:r>
+            <w:proofErr w:type="spellEnd"/>
             <w:r>
               <w:t xml:space="preserve"> (Dateiformat)</w:t>
             </w:r>
@@ -4639,7 +4606,15 @@
           </w:tcPr>
           <w:p>
             <w:r>
-              <w:t>JavaScript Object Notation</w:t>
+              <w:t xml:space="preserve">JavaScript </w:t>
+            </w:r>
+            <w:proofErr w:type="spellStart"/>
+            <w:r>
+              <w:t>Object</w:t>
+            </w:r>
+            <w:proofErr w:type="spellEnd"/>
+            <w:r>
+              <w:t xml:space="preserve"> Notation</w:t>
             </w:r>
             <w:r>
               <w:t xml:space="preserve"> (Dateiformat)</w:t>
@@ -5038,7 +5013,7 @@
       <w:rPr>
         <w:noProof/>
       </w:rPr>
-      <w:t>24. Mai 2018</w:t>
+      <w:t>23. Mai 2018</w:t>
     </w:r>
     <w:r>
       <w:fldChar w:fldCharType="end"/>
@@ -5080,7 +5055,7 @@
       <w:rPr>
         <w:noProof/>
       </w:rPr>
-      <w:t>8</w:t>
+      <w:t>6</w:t>
     </w:r>
     <w:r>
       <w:fldChar w:fldCharType="end"/>
@@ -5088,14 +5063,27 @@
     <w:r>
       <w:t>/</w:t>
     </w:r>
-    <w:fldSimple w:instr=" NUMPAGES   \* MERGEFORMAT ">
-      <w:r>
-        <w:rPr>
-          <w:noProof/>
-        </w:rPr>
-        <w:t>8</w:t>
-      </w:r>
-    </w:fldSimple>
+    <w:r>
+      <w:fldChar w:fldCharType="begin"/>
+    </w:r>
+    <w:r>
+      <w:instrText xml:space="preserve"> NUMPAGES   \* MERGEFORMAT </w:instrText>
+    </w:r>
+    <w:r>
+      <w:fldChar w:fldCharType="separate"/>
+    </w:r>
+    <w:r>
+      <w:rPr>
+        <w:noProof/>
+      </w:rPr>
+      <w:t>8</w:t>
+    </w:r>
+    <w:r>
+      <w:rPr>
+        <w:noProof/>
+      </w:rPr>
+      <w:fldChar w:fldCharType="end"/>
+    </w:r>
   </w:p>
 </w:ftr>
 </file>
@@ -9248,7 +9236,6 @@
     <w:rsid w:val="00A25623"/>
     <w:rsid w:val="00A379C2"/>
     <w:rsid w:val="00AD6033"/>
-    <w:rsid w:val="00B379DC"/>
     <w:rsid w:val="00B7680A"/>
     <w:rsid w:val="00BA7650"/>
     <w:rsid w:val="00C84C2C"/>
@@ -9965,7 +9952,7 @@
 </file>
 
 <file path=customXml/itemProps1.xml><?xml version="1.0" encoding="utf-8"?>
-<ds:datastoreItem xmlns:ds="http://schemas.openxmlformats.org/officeDocument/2006/customXml" ds:itemID="{326F7A7E-1C0C-4A6A-99D7-A5165D5C58ED}">
+<ds:datastoreItem xmlns:ds="http://schemas.openxmlformats.org/officeDocument/2006/customXml" ds:itemID="{757FC812-A7A6-48DF-8E87-23BCA5EE2B11}">
   <ds:schemaRefs>
     <ds:schemaRef ds:uri="http://schemas.openxmlformats.org/officeDocument/2006/bibliography"/>
     <ds:schemaRef ds:uri="urn:schemas-microsoft-com:xslt"/>

</xml_diff>

<commit_message>
Revert "Revert "Merge branch 'master' of https://github.com/ateuchtmann/259035_SoftEngPR""
This reverts commit 5e1faab14fc92e41e08515da7d3fde0927c29e73.
</commit_message>
<xml_diff>
--- a/Dokumente/Systemdokumentation/Systemdokumentation.docx
+++ b/Dokumente/Systemdokumentation/Systemdokumentation.docx
@@ -556,15 +556,7 @@
         <w:pStyle w:val="Textkrper"/>
       </w:pPr>
       <w:r>
-        <w:t>Template Revision: 7.0 DE (</w:t>
-      </w:r>
-      <w:proofErr w:type="spellStart"/>
-      <w:r>
-        <w:t>asciidoc</w:t>
-      </w:r>
-      <w:proofErr w:type="spellEnd"/>
-      <w:r>
-        <w:t>-based), January 2017</w:t>
+        <w:t>Template Revision: 7.0 DE (asciidoc-based), January 2017</w:t>
       </w:r>
     </w:p>
     <w:p>
@@ -583,15 +575,7 @@
         </w:r>
       </w:hyperlink>
       <w:r>
-        <w:t xml:space="preserve">. Created by Dr. Peter </w:t>
-      </w:r>
-      <w:proofErr w:type="spellStart"/>
-      <w:r>
-        <w:t>Hruschka</w:t>
-      </w:r>
-      <w:proofErr w:type="spellEnd"/>
-      <w:r>
-        <w:t xml:space="preserve"> &amp; Dr. Gernot Starke.</w:t>
+        <w:t>. Created by Dr. Peter Hruschka &amp; Dr. Gernot Starke.</w:t>
       </w:r>
       <w:r>
         <w:rPr>
@@ -2752,15 +2736,7 @@
         </w:numPr>
       </w:pPr>
       <w:r>
-        <w:t>Export (.</w:t>
-      </w:r>
-      <w:proofErr w:type="spellStart"/>
-      <w:r>
-        <w:t>csv</w:t>
-      </w:r>
-      <w:proofErr w:type="spellEnd"/>
-      <w:r>
-        <w:t>, JSON)</w:t>
+        <w:t>Export (.csv, JSON)</w:t>
       </w:r>
     </w:p>
     <w:p/>
@@ -3037,7 +3013,13 @@
           </w:tcPr>
           <w:p>
             <w:r>
-              <w:t>Die App arbeitet stabil, sprich sie liefert die Ergebnisse, welche der Benutzer an sie stellt. Fehlerhafte Ausgaben sollten soweit eliminiert werden, sodass die Benutzung durch den Anwender reibungslos erfolgen kann.</w:t>
+              <w:t xml:space="preserve">Die App arbeitet stabil, sprich sie liefert die Ergebnisse, welche der Benutzer </w:t>
+            </w:r>
+            <w:r>
+              <w:t xml:space="preserve">, in Form von Erwartungen </w:t>
+            </w:r>
+            <w:r>
+              <w:t>an sie stellt. Fehlerhafte Ausgaben sollten soweit eliminiert werden, sodass die Benutzung durch den Anwender reibungslos erfolgen kann.</w:t>
             </w:r>
           </w:p>
         </w:tc>
@@ -3059,10 +3041,7 @@
           </w:tcPr>
           <w:p>
             <w:r>
-              <w:t xml:space="preserve">Ist Teil des Qualitätsziels „Effizienz“. </w:t>
-            </w:r>
-            <w:r>
-              <w:t>Der Code sollte schlank sein, lösungsorientiert und effizient arbeiten. Redundanzen im Code sollen weitestgehend, soweit möglich, entfernt werden.</w:t>
+              <w:t>Ist Teil des Qualitätsziels „Effizienz“. Der Code sollte schlank sein, lösungsorientiert und effizient arbeiten. Redundanzen im Code sollen weitestgehend, soweit möglich, entfernt werden.</w:t>
             </w:r>
           </w:p>
         </w:tc>
@@ -3364,6 +3343,18 @@
               <w:t>, um Fehler frühzeitig zu erkennen und um gegensteuern zu können</w:t>
             </w:r>
           </w:p>
+          <w:p>
+            <w:pPr>
+              <w:pStyle w:val="Listenabsatz"/>
+              <w:numPr>
+                <w:ilvl w:val="0"/>
+                <w:numId w:val="36"/>
+              </w:numPr>
+            </w:pPr>
+            <w:r>
+              <w:t>Erzeugung einer fehlerfreien App</w:t>
+            </w:r>
+          </w:p>
         </w:tc>
       </w:tr>
       <w:tr>
@@ -3696,18 +3687,16 @@
         </w:numPr>
         <w:ind w:left="425"/>
       </w:pPr>
-      <w:bookmarkStart w:id="9" w:name="_GoBack"/>
-      <w:bookmarkEnd w:id="9"/>
     </w:p>
     <w:p>
       <w:pPr>
         <w:pStyle w:val="berschrift1"/>
       </w:pPr>
-      <w:bookmarkStart w:id="10" w:name="_Toc514874040"/>
+      <w:bookmarkStart w:id="9" w:name="_Toc514874040"/>
       <w:r>
         <w:t>Randbedingungen</w:t>
       </w:r>
-      <w:bookmarkEnd w:id="10"/>
+      <w:bookmarkEnd w:id="9"/>
     </w:p>
     <w:p>
       <w:r>
@@ -3996,11 +3985,9 @@
             <w:r>
               <w:t>(</w:t>
             </w:r>
-            <w:proofErr w:type="spellStart"/>
             <w:r>
               <w:t>my</w:t>
             </w:r>
-            <w:proofErr w:type="spellEnd"/>
             <w:r>
               <w:t>)</w:t>
             </w:r>
@@ -4023,135 +4010,196 @@
       <w:pPr>
         <w:pStyle w:val="berschrift1"/>
       </w:pPr>
-      <w:bookmarkStart w:id="11" w:name="_Toc514874041"/>
+      <w:bookmarkStart w:id="10" w:name="_Toc514874041"/>
       <w:r>
         <w:lastRenderedPageBreak/>
         <w:t>Kontextabgrenzung</w:t>
       </w:r>
-      <w:bookmarkEnd w:id="11"/>
+      <w:bookmarkEnd w:id="10"/>
     </w:p>
     <w:p/>
     <w:p>
       <w:pPr>
         <w:pStyle w:val="berschrift2"/>
       </w:pPr>
-      <w:bookmarkStart w:id="12" w:name="_Toc514874042"/>
+      <w:bookmarkStart w:id="11" w:name="_Toc514874042"/>
       <w:r>
         <w:t>Fachlicher Kontext</w:t>
+      </w:r>
+      <w:bookmarkEnd w:id="11"/>
+    </w:p>
+    <w:p>
+      <w:r>
+        <w:t>// Kommunikationspartner (Nutzer, Schnittstellen)</w:t>
+      </w:r>
+    </w:p>
+    <w:p>
+      <w:pPr>
+        <w:pStyle w:val="berschrift2"/>
+      </w:pPr>
+      <w:bookmarkStart w:id="12" w:name="_Toc514874043"/>
+      <w:r>
+        <w:t>Technischer Kontext</w:t>
       </w:r>
       <w:bookmarkEnd w:id="12"/>
     </w:p>
-    <w:p/>
     <w:p>
-      <w:pPr>
-        <w:pStyle w:val="berschrift2"/>
-      </w:pPr>
-      <w:bookmarkStart w:id="13" w:name="_Toc514874043"/>
-      <w:r>
-        <w:t>Technischer Kontext</w:t>
+      <w:r>
+        <w:t>// technische Schnittstellten</w:t>
+      </w:r>
+    </w:p>
+    <w:p>
+      <w:pPr>
+        <w:pStyle w:val="berschrift1"/>
+      </w:pPr>
+      <w:bookmarkStart w:id="13" w:name="_Toc514874044"/>
+      <w:r>
+        <w:t>Lösungsstrategie</w:t>
       </w:r>
       <w:bookmarkEnd w:id="13"/>
     </w:p>
-    <w:p/>
     <w:p>
+      <w:r>
+        <w:t xml:space="preserve">// </w:t>
+      </w:r>
+      <w:r>
+        <w:t>Entscheidungen, Entwurf, Architektur</w:t>
+      </w:r>
+    </w:p>
+    <w:p>
       <w:pPr>
         <w:pStyle w:val="berschrift1"/>
       </w:pPr>
-      <w:bookmarkStart w:id="14" w:name="_Toc514874044"/>
-      <w:r>
-        <w:t>Lösungsstrategie</w:t>
+      <w:bookmarkStart w:id="14" w:name="_Toc514874045"/>
+      <w:r>
+        <w:t>Bausteinsicht</w:t>
       </w:r>
       <w:bookmarkEnd w:id="14"/>
     </w:p>
-    <w:p/>
     <w:p>
-      <w:pPr>
-        <w:pStyle w:val="berschrift1"/>
-      </w:pPr>
-      <w:bookmarkStart w:id="15" w:name="_Toc514874045"/>
-      <w:r>
-        <w:t>Bausteinsicht</w:t>
+      <w:r>
+        <w:t>//</w:t>
+      </w:r>
+      <w:r>
+        <w:t xml:space="preserve"> Grundriss der Software</w:t>
+      </w:r>
+    </w:p>
+    <w:p>
+      <w:pPr>
+        <w:pStyle w:val="berschrift2"/>
+      </w:pPr>
+      <w:bookmarkStart w:id="15" w:name="_Toc514874046"/>
+      <w:r>
+        <w:t>Whitebox Gesamtsystem</w:t>
       </w:r>
       <w:bookmarkEnd w:id="15"/>
     </w:p>
-    <w:p/>
     <w:p>
-      <w:pPr>
-        <w:pStyle w:val="berschrift2"/>
-      </w:pPr>
-      <w:bookmarkStart w:id="16" w:name="_Toc514874046"/>
-      <w:r>
-        <w:t>Whitebox Gesamtsystem</w:t>
+      <w:r>
+        <w:t xml:space="preserve">// Zerlegung des Gesamtsystems in </w:t>
+      </w:r>
+      <w:r>
+        <w:t>Bausteine (z.B.: Daten, Views, …)</w:t>
+      </w:r>
+    </w:p>
+    <w:p>
+      <w:pPr>
+        <w:pStyle w:val="berschrift1"/>
+      </w:pPr>
+      <w:bookmarkStart w:id="16" w:name="_Toc514874047"/>
+      <w:r>
+        <w:t>Laufzeitsicht</w:t>
       </w:r>
       <w:bookmarkEnd w:id="16"/>
     </w:p>
-    <w:p/>
     <w:p>
+      <w:r>
+        <w:t>// Arbeit der Bausteine zur Laufzeit</w:t>
+      </w:r>
+      <w:r>
+        <w:t xml:space="preserve"> (Szenarien)</w:t>
+      </w:r>
+    </w:p>
+    <w:p>
       <w:pPr>
         <w:pStyle w:val="berschrift1"/>
       </w:pPr>
-      <w:bookmarkStart w:id="17" w:name="_Toc514874047"/>
-      <w:r>
-        <w:t>Laufzeitsicht</w:t>
+      <w:bookmarkStart w:id="17" w:name="_Toc514874048"/>
+      <w:r>
+        <w:t>Verteilungssicht</w:t>
       </w:r>
       <w:bookmarkEnd w:id="17"/>
     </w:p>
-    <w:p/>
     <w:p>
+      <w:r>
+        <w:t>// Verteilung der Bausteine auf Infrastrukturen (lokal, Datenbank, …)</w:t>
+      </w:r>
+    </w:p>
+    <w:p>
       <w:pPr>
         <w:pStyle w:val="berschrift1"/>
       </w:pPr>
-      <w:bookmarkStart w:id="18" w:name="_Toc514874048"/>
-      <w:r>
-        <w:t>Verteilungssicht</w:t>
+      <w:bookmarkStart w:id="18" w:name="_Toc514874049"/>
+      <w:r>
+        <w:t>Querschnittliche Konzepte</w:t>
       </w:r>
       <w:bookmarkEnd w:id="18"/>
     </w:p>
-    <w:p/>
     <w:p>
+      <w:r>
+        <w:t>// übergreifende Regelungen, Prinzipien (Richtlinien)</w:t>
+      </w:r>
+    </w:p>
+    <w:p>
       <w:pPr>
         <w:pStyle w:val="berschrift1"/>
       </w:pPr>
-      <w:bookmarkStart w:id="19" w:name="_Toc514874049"/>
-      <w:r>
-        <w:t>Querschnittliche Konzepte</w:t>
+      <w:bookmarkStart w:id="19" w:name="_Toc514874050"/>
+      <w:r>
+        <w:t>Entwurfsentscheidungen</w:t>
       </w:r>
       <w:bookmarkEnd w:id="19"/>
     </w:p>
-    <w:p/>
     <w:p>
+      <w:r>
+        <w:t>// siehe #4, Beschreibung der Auswahlkriterien für eine Strategie</w:t>
+      </w:r>
+    </w:p>
+    <w:p>
       <w:pPr>
         <w:pStyle w:val="berschrift1"/>
       </w:pPr>
-      <w:bookmarkStart w:id="20" w:name="_Toc514874050"/>
-      <w:r>
-        <w:t>Entwurfsentscheidungen</w:t>
+      <w:bookmarkStart w:id="20" w:name="_Toc514874051"/>
+      <w:r>
+        <w:t>Qualitätsanforderungen</w:t>
       </w:r>
       <w:bookmarkEnd w:id="20"/>
     </w:p>
-    <w:p/>
     <w:p>
+      <w:r>
+        <w:t>// Erweiterung von #1.3</w:t>
+      </w:r>
+    </w:p>
+    <w:p>
       <w:pPr>
         <w:pStyle w:val="berschrift1"/>
       </w:pPr>
-      <w:bookmarkStart w:id="21" w:name="_Toc514874051"/>
-      <w:r>
-        <w:t>Qualitätsanforderungen</w:t>
+      <w:bookmarkStart w:id="21" w:name="_Toc514874052"/>
+      <w:r>
+        <w:t>Risiken und technische Schulden</w:t>
       </w:r>
       <w:bookmarkEnd w:id="21"/>
     </w:p>
-    <w:p/>
     <w:p>
-      <w:pPr>
-        <w:pStyle w:val="berschrift1"/>
-      </w:pPr>
-      <w:bookmarkStart w:id="22" w:name="_Toc514874052"/>
-      <w:r>
-        <w:t>Risiken und technische Schulden</w:t>
-      </w:r>
+      <w:r>
+        <w:t xml:space="preserve">// </w:t>
+      </w:r>
+      <w:r>
+        <w:t>Liste von Risiken und Bewertung derer</w:t>
+      </w:r>
+      <w:bookmarkStart w:id="22" w:name="_GoBack"/>
       <w:bookmarkEnd w:id="22"/>
     </w:p>
-    <w:p/>
     <w:p/>
     <w:p/>
     <w:p>
@@ -4391,13 +4439,8 @@
           </w:tcPr>
           <w:p>
             <w:r>
-              <w:t>.</w:t>
-            </w:r>
-            <w:proofErr w:type="spellStart"/>
-            <w:r>
-              <w:t>csv</w:t>
-            </w:r>
-            <w:proofErr w:type="spellEnd"/>
+              <w:t>.csv</w:t>
+            </w:r>
           </w:p>
         </w:tc>
         <w:tc>
@@ -4405,19 +4448,9 @@
             <w:tcW w:w="4984" w:type="dxa"/>
           </w:tcPr>
           <w:p>
-            <w:proofErr w:type="spellStart"/>
-            <w:r>
-              <w:t>Comma-separated</w:t>
-            </w:r>
-            <w:proofErr w:type="spellEnd"/>
-            <w:r>
-              <w:t xml:space="preserve"> </w:t>
-            </w:r>
-            <w:proofErr w:type="spellStart"/>
-            <w:r>
-              <w:t>values</w:t>
-            </w:r>
-            <w:proofErr w:type="spellEnd"/>
+            <w:r>
+              <w:t>Comma-separated values</w:t>
+            </w:r>
             <w:r>
               <w:t xml:space="preserve"> (Dateiformat)</w:t>
             </w:r>
@@ -4606,15 +4639,7 @@
           </w:tcPr>
           <w:p>
             <w:r>
-              <w:t xml:space="preserve">JavaScript </w:t>
-            </w:r>
-            <w:proofErr w:type="spellStart"/>
-            <w:r>
-              <w:t>Object</w:t>
-            </w:r>
-            <w:proofErr w:type="spellEnd"/>
-            <w:r>
-              <w:t xml:space="preserve"> Notation</w:t>
+              <w:t>JavaScript Object Notation</w:t>
             </w:r>
             <w:r>
               <w:t xml:space="preserve"> (Dateiformat)</w:t>
@@ -5013,7 +5038,7 @@
       <w:rPr>
         <w:noProof/>
       </w:rPr>
-      <w:t>23. Mai 2018</w:t>
+      <w:t>24. Mai 2018</w:t>
     </w:r>
     <w:r>
       <w:fldChar w:fldCharType="end"/>
@@ -5055,7 +5080,7 @@
       <w:rPr>
         <w:noProof/>
       </w:rPr>
-      <w:t>6</w:t>
+      <w:t>8</w:t>
     </w:r>
     <w:r>
       <w:fldChar w:fldCharType="end"/>
@@ -5063,27 +5088,14 @@
     <w:r>
       <w:t>/</w:t>
     </w:r>
-    <w:r>
-      <w:fldChar w:fldCharType="begin"/>
-    </w:r>
-    <w:r>
-      <w:instrText xml:space="preserve"> NUMPAGES   \* MERGEFORMAT </w:instrText>
-    </w:r>
-    <w:r>
-      <w:fldChar w:fldCharType="separate"/>
-    </w:r>
-    <w:r>
-      <w:rPr>
-        <w:noProof/>
-      </w:rPr>
-      <w:t>8</w:t>
-    </w:r>
-    <w:r>
-      <w:rPr>
-        <w:noProof/>
-      </w:rPr>
-      <w:fldChar w:fldCharType="end"/>
-    </w:r>
+    <w:fldSimple w:instr=" NUMPAGES   \* MERGEFORMAT ">
+      <w:r>
+        <w:rPr>
+          <w:noProof/>
+        </w:rPr>
+        <w:t>8</w:t>
+      </w:r>
+    </w:fldSimple>
   </w:p>
 </w:ftr>
 </file>
@@ -9236,6 +9248,7 @@
     <w:rsid w:val="00A25623"/>
     <w:rsid w:val="00A379C2"/>
     <w:rsid w:val="00AD6033"/>
+    <w:rsid w:val="00B379DC"/>
     <w:rsid w:val="00B7680A"/>
     <w:rsid w:val="00BA7650"/>
     <w:rsid w:val="00C84C2C"/>
@@ -9952,7 +9965,7 @@
 </file>
 
 <file path=customXml/itemProps1.xml><?xml version="1.0" encoding="utf-8"?>
-<ds:datastoreItem xmlns:ds="http://schemas.openxmlformats.org/officeDocument/2006/customXml" ds:itemID="{757FC812-A7A6-48DF-8E87-23BCA5EE2B11}">
+<ds:datastoreItem xmlns:ds="http://schemas.openxmlformats.org/officeDocument/2006/customXml" ds:itemID="{326F7A7E-1C0C-4A6A-99D7-A5165D5C58ED}">
   <ds:schemaRefs>
     <ds:schemaRef ds:uri="http://schemas.openxmlformats.org/officeDocument/2006/bibliography"/>
     <ds:schemaRef ds:uri="urn:schemas-microsoft-com:xslt"/>

</xml_diff>